<commit_message>
this commit is controversial
</commit_message>
<xml_diff>
--- a/Documents/theme/Bibliographie.docx
+++ b/Documents/theme/Bibliographie.docx
@@ -30,6 +30,15 @@
       </w:r>
       <w:r>
         <w:rPr>
+          <w:rFonts w:hint="default" w:cs="Times New Roman"/>
+          <w:sz w:val="28"/>
+          <w:szCs w:val="28"/>
+          <w:lang w:val="fr"/>
+        </w:rPr>
+        <w:t xml:space="preserve"> </w:t>
+      </w:r>
+      <w:r>
+        <w:rPr>
           <w:rStyle w:val="4"/>
           <w:rFonts w:ascii="Times New Roman" w:hAnsi="Times New Roman" w:eastAsia="Times New Roman" w:cs="Times New Roman"/>
           <w:b w:val="0"/>
@@ -61,16 +70,100 @@
         </w:rPr>
         <w:t>»</w:t>
       </w:r>
+      <w:r>
+        <w:rPr>
+          <w:rFonts w:hint="default" w:ascii="Times New Roman" w:hAnsi="Times New Roman" w:cs="Times New Roman"/>
+          <w:sz w:val="28"/>
+          <w:szCs w:val="28"/>
+          <w:lang w:val="fr"/>
+        </w:rPr>
+        <w:t>, mémoire présenté au Département de mathématiques et d'informatique en vue de l'obtention du grade de maître ès sciences, p 10-11.</w:t>
+      </w:r>
+    </w:p>
+    <w:p>
+      <w:pPr>
+        <w:pStyle w:val="6"/>
+        <w:keepNext w:val="0"/>
+        <w:keepLines w:val="0"/>
+        <w:widowControl/>
+        <w:suppressLineNumbers w:val="0"/>
+        <w:spacing w:before="0" w:beforeAutospacing="1" w:after="0" w:afterAutospacing="0" w:line="240" w:lineRule="auto"/>
+        <w:ind w:left="0" w:right="0"/>
+        <w:jc w:val="both"/>
+        <w:rPr>
+          <w:rFonts w:hint="default" w:ascii="Times New Roman" w:hAnsi="Times New Roman" w:cs="Times New Roman"/>
+          <w:sz w:val="28"/>
+          <w:szCs w:val="28"/>
+          <w:lang w:val="fr"/>
+        </w:rPr>
+      </w:pPr>
+      <w:r>
+        <w:rPr>
+          <w:rFonts w:hint="default" w:cs="Times New Roman"/>
+          <w:sz w:val="28"/>
+          <w:szCs w:val="28"/>
+          <w:lang w:val="fr"/>
+        </w:rPr>
+        <w:t xml:space="preserve">[B2] Sridevi Addagada </w:t>
+      </w:r>
+      <w:r>
+        <w:rPr>
+          <w:rStyle w:val="4"/>
+          <w:rFonts w:ascii="Times New Roman" w:hAnsi="Times New Roman" w:eastAsia="Times New Roman" w:cs="Times New Roman"/>
+          <w:b w:val="0"/>
+          <w:color w:val="000000"/>
+          <w:sz w:val="28"/>
+          <w:szCs w:val="28"/>
+          <w:lang w:val="fr"/>
+        </w:rPr>
+        <w:t>«</w:t>
+      </w:r>
+      <w:r>
+        <w:rPr>
+          <w:rFonts w:hint="default" w:cs="Times New Roman"/>
+          <w:sz w:val="28"/>
+          <w:szCs w:val="28"/>
+          <w:lang w:val="fr"/>
+        </w:rPr>
+        <w:t>Indexing and Searching Document Collections using Lucene</w:t>
+      </w:r>
+      <w:r>
+        <w:rPr>
+          <w:rStyle w:val="4"/>
+          <w:rFonts w:hint="default" w:ascii="Times New Roman" w:hAnsi="Times New Roman" w:eastAsia="Times New Roman" w:cs="Times New Roman"/>
+          <w:b w:val="0"/>
+          <w:color w:val="000000"/>
+          <w:sz w:val="28"/>
+          <w:szCs w:val="28"/>
+          <w:lang w:val="fr"/>
+        </w:rPr>
+        <w:t>»</w:t>
+      </w:r>
+      <w:r>
+        <w:rPr>
+          <w:rStyle w:val="4"/>
+          <w:rFonts w:hint="default" w:eastAsia="Times New Roman" w:cs="Times New Roman"/>
+          <w:b w:val="0"/>
+          <w:color w:val="000000"/>
+          <w:sz w:val="28"/>
+          <w:szCs w:val="28"/>
+          <w:lang w:val="fr"/>
+        </w:rPr>
+        <w:t xml:space="preserve">,University of New Orleans Theses and Dissertations, p15-16, </w:t>
+      </w:r>
       <w:bookmarkStart w:id="0" w:name="_GoBack"/>
       <w:bookmarkEnd w:id="0"/>
       <w:r>
         <w:rPr>
-          <w:rFonts w:hint="default" w:ascii="Times New Roman" w:hAnsi="Times New Roman" w:cs="Times New Roman"/>
-          <w:sz w:val="28"/>
-          <w:szCs w:val="28"/>
-          <w:lang w:val="fr"/>
-        </w:rPr>
-        <w:t>, mémoire présenté au Département de mathématiques et d'informatique en vue de l'obtention du grade de maître ès sciences, p 10-11.</w:t>
+          <w:rStyle w:val="4"/>
+          <w:rFonts w:hint="default" w:eastAsia="Times New Roman" w:cs="Times New Roman"/>
+          <w:b w:val="0"/>
+          <w:color w:val="000000"/>
+          <w:sz w:val="28"/>
+          <w:szCs w:val="28"/>
+          <w:lang w:val="fr"/>
+        </w:rPr>
+        <w:t>2007.</w:t>
       </w:r>
     </w:p>
     <w:sectPr>
@@ -178,7 +271,7 @@
     <w:lsdException w:unhideWhenUsed="0" w:uiPriority="0" w:semiHidden="0" w:name="Body Text Indent 2"/>
     <w:lsdException w:unhideWhenUsed="0" w:uiPriority="0" w:semiHidden="0" w:name="Body Text Indent 3"/>
     <w:lsdException w:unhideWhenUsed="0" w:uiPriority="0" w:semiHidden="0" w:name="Block Text"/>
-    <w:lsdException w:unhideWhenUsed="0" w:uiPriority="0" w:semiHidden="0" w:name="Hyperlink"/>
+    <w:lsdException w:qFormat="1" w:unhideWhenUsed="0" w:uiPriority="0" w:semiHidden="0" w:name="Hyperlink"/>
     <w:lsdException w:unhideWhenUsed="0" w:uiPriority="0" w:semiHidden="0" w:name="FollowedHyperlink"/>
     <w:lsdException w:qFormat="1" w:unhideWhenUsed="0" w:uiPriority="0" w:semiHidden="0" w:name="Strong"/>
     <w:lsdException w:qFormat="1" w:unhideWhenUsed="0" w:uiPriority="0" w:semiHidden="0" w:name="Emphasis"/>
@@ -375,6 +468,7 @@
   <w:style w:type="character" w:styleId="3">
     <w:name w:val="Hyperlink"/>
     <w:basedOn w:val="2"/>
+    <w:qFormat/>
     <w:uiPriority w:val="0"/>
     <w:rPr>
       <w:color w:val="0000FF"/>
@@ -393,12 +487,13 @@
   </w:style>
   <w:style w:type="paragraph" w:customStyle="1" w:styleId="6">
     <w:name w:val="western"/>
+    <w:qFormat/>
     <w:uiPriority w:val="0"/>
     <w:pPr>
       <w:jc w:val="left"/>
     </w:pPr>
     <w:rPr>
-      <w:rFonts w:hint="default" w:ascii="Times New Roman" w:hAnsi="Times New Roman" w:cs="Times New Roman"/>
+      <w:rFonts w:hint="default" w:ascii="Times New Roman" w:hAnsi="Times New Roman" w:eastAsia="SimSun" w:cs="Times New Roman"/>
       <w:kern w:val="0"/>
       <w:sz w:val="28"/>
       <w:szCs w:val="28"/>

</xml_diff>

<commit_message>
add latest verdion of mémoire
</commit_message>
<xml_diff>
--- a/Documents/theme/Bibliographie.docx
+++ b/Documents/theme/Bibliographie.docx
@@ -30,6 +30,15 @@
       </w:r>
       <w:r>
         <w:rPr>
+          <w:rFonts w:hint="default" w:cs="Times New Roman"/>
+          <w:sz w:val="28"/>
+          <w:szCs w:val="28"/>
+          <w:lang w:val="fr"/>
+        </w:rPr>
+        <w:t xml:space="preserve"> </w:t>
+      </w:r>
+      <w:r>
+        <w:rPr>
           <w:rStyle w:val="4"/>
           <w:rFonts w:ascii="Times New Roman" w:hAnsi="Times New Roman" w:eastAsia="Times New Roman" w:cs="Times New Roman"/>
           <w:b w:val="0"/>
@@ -61,16 +70,100 @@
         </w:rPr>
         <w:t>»</w:t>
       </w:r>
+      <w:r>
+        <w:rPr>
+          <w:rFonts w:hint="default" w:ascii="Times New Roman" w:hAnsi="Times New Roman" w:cs="Times New Roman"/>
+          <w:sz w:val="28"/>
+          <w:szCs w:val="28"/>
+          <w:lang w:val="fr"/>
+        </w:rPr>
+        <w:t>, mémoire présenté au Département de mathématiques et d'informatique en vue de l'obtention du grade de maître ès sciences, p 10-11.</w:t>
+      </w:r>
+    </w:p>
+    <w:p>
+      <w:pPr>
+        <w:pStyle w:val="6"/>
+        <w:keepNext w:val="0"/>
+        <w:keepLines w:val="0"/>
+        <w:widowControl/>
+        <w:suppressLineNumbers w:val="0"/>
+        <w:spacing w:before="0" w:beforeAutospacing="1" w:after="0" w:afterAutospacing="0" w:line="240" w:lineRule="auto"/>
+        <w:ind w:left="0" w:right="0"/>
+        <w:jc w:val="both"/>
+        <w:rPr>
+          <w:rFonts w:hint="default" w:ascii="Times New Roman" w:hAnsi="Times New Roman" w:cs="Times New Roman"/>
+          <w:sz w:val="28"/>
+          <w:szCs w:val="28"/>
+          <w:lang w:val="fr"/>
+        </w:rPr>
+      </w:pPr>
+      <w:r>
+        <w:rPr>
+          <w:rFonts w:hint="default" w:cs="Times New Roman"/>
+          <w:sz w:val="28"/>
+          <w:szCs w:val="28"/>
+          <w:lang w:val="fr"/>
+        </w:rPr>
+        <w:t xml:space="preserve">[B2] Sridevi Addagada </w:t>
+      </w:r>
+      <w:r>
+        <w:rPr>
+          <w:rStyle w:val="4"/>
+          <w:rFonts w:ascii="Times New Roman" w:hAnsi="Times New Roman" w:eastAsia="Times New Roman" w:cs="Times New Roman"/>
+          <w:b w:val="0"/>
+          <w:color w:val="000000"/>
+          <w:sz w:val="28"/>
+          <w:szCs w:val="28"/>
+          <w:lang w:val="fr"/>
+        </w:rPr>
+        <w:t>«</w:t>
+      </w:r>
+      <w:r>
+        <w:rPr>
+          <w:rFonts w:hint="default" w:cs="Times New Roman"/>
+          <w:sz w:val="28"/>
+          <w:szCs w:val="28"/>
+          <w:lang w:val="fr"/>
+        </w:rPr>
+        <w:t>Indexing and Searching Document Collections using Lucene</w:t>
+      </w:r>
+      <w:r>
+        <w:rPr>
+          <w:rStyle w:val="4"/>
+          <w:rFonts w:hint="default" w:ascii="Times New Roman" w:hAnsi="Times New Roman" w:eastAsia="Times New Roman" w:cs="Times New Roman"/>
+          <w:b w:val="0"/>
+          <w:color w:val="000000"/>
+          <w:sz w:val="28"/>
+          <w:szCs w:val="28"/>
+          <w:lang w:val="fr"/>
+        </w:rPr>
+        <w:t>»</w:t>
+      </w:r>
+      <w:r>
+        <w:rPr>
+          <w:rStyle w:val="4"/>
+          <w:rFonts w:hint="default" w:eastAsia="Times New Roman" w:cs="Times New Roman"/>
+          <w:b w:val="0"/>
+          <w:color w:val="000000"/>
+          <w:sz w:val="28"/>
+          <w:szCs w:val="28"/>
+          <w:lang w:val="fr"/>
+        </w:rPr>
+        <w:t xml:space="preserve">,University of New Orleans Theses and Dissertations, p15-16, </w:t>
+      </w:r>
       <w:bookmarkStart w:id="0" w:name="_GoBack"/>
       <w:bookmarkEnd w:id="0"/>
       <w:r>
         <w:rPr>
-          <w:rFonts w:hint="default" w:ascii="Times New Roman" w:hAnsi="Times New Roman" w:cs="Times New Roman"/>
-          <w:sz w:val="28"/>
-          <w:szCs w:val="28"/>
-          <w:lang w:val="fr"/>
-        </w:rPr>
-        <w:t>, mémoire présenté au Département de mathématiques et d'informatique en vue de l'obtention du grade de maître ès sciences, p 10-11.</w:t>
+          <w:rStyle w:val="4"/>
+          <w:rFonts w:hint="default" w:eastAsia="Times New Roman" w:cs="Times New Roman"/>
+          <w:b w:val="0"/>
+          <w:color w:val="000000"/>
+          <w:sz w:val="28"/>
+          <w:szCs w:val="28"/>
+          <w:lang w:val="fr"/>
+        </w:rPr>
+        <w:t>2007.</w:t>
       </w:r>
     </w:p>
     <w:sectPr>
@@ -178,7 +271,7 @@
     <w:lsdException w:unhideWhenUsed="0" w:uiPriority="0" w:semiHidden="0" w:name="Body Text Indent 2"/>
     <w:lsdException w:unhideWhenUsed="0" w:uiPriority="0" w:semiHidden="0" w:name="Body Text Indent 3"/>
     <w:lsdException w:unhideWhenUsed="0" w:uiPriority="0" w:semiHidden="0" w:name="Block Text"/>
-    <w:lsdException w:unhideWhenUsed="0" w:uiPriority="0" w:semiHidden="0" w:name="Hyperlink"/>
+    <w:lsdException w:qFormat="1" w:unhideWhenUsed="0" w:uiPriority="0" w:semiHidden="0" w:name="Hyperlink"/>
     <w:lsdException w:unhideWhenUsed="0" w:uiPriority="0" w:semiHidden="0" w:name="FollowedHyperlink"/>
     <w:lsdException w:qFormat="1" w:unhideWhenUsed="0" w:uiPriority="0" w:semiHidden="0" w:name="Strong"/>
     <w:lsdException w:qFormat="1" w:unhideWhenUsed="0" w:uiPriority="0" w:semiHidden="0" w:name="Emphasis"/>
@@ -375,6 +468,7 @@
   <w:style w:type="character" w:styleId="3">
     <w:name w:val="Hyperlink"/>
     <w:basedOn w:val="2"/>
+    <w:qFormat/>
     <w:uiPriority w:val="0"/>
     <w:rPr>
       <w:color w:val="0000FF"/>
@@ -393,12 +487,13 @@
   </w:style>
   <w:style w:type="paragraph" w:customStyle="1" w:styleId="6">
     <w:name w:val="western"/>
+    <w:qFormat/>
     <w:uiPriority w:val="0"/>
     <w:pPr>
       <w:jc w:val="left"/>
     </w:pPr>
     <w:rPr>
-      <w:rFonts w:hint="default" w:ascii="Times New Roman" w:hAnsi="Times New Roman" w:cs="Times New Roman"/>
+      <w:rFonts w:hint="default" w:ascii="Times New Roman" w:hAnsi="Times New Roman" w:eastAsia="SimSun" w:cs="Times New Roman"/>
       <w:kern w:val="0"/>
       <w:sz w:val="28"/>
       <w:szCs w:val="28"/>

</xml_diff>